<commit_message>
lab1: add algorithm schemes
</commit_message>
<xml_diff>
--- a/lab1/report.docx
+++ b/lab1/report.docx
@@ -596,7 +596,17 @@
           <w:sz w:val="28"/>
           <w:szCs w:val="28"/>
         </w:rPr>
-        <w:t>г. Москва, 2018</w:t>
+        <w:t>г. Москва, 20</w:t>
+      </w:r>
+      <w:r>
+        <w:rPr>
+          <w:rFonts w:ascii="Times New Roman" w:hAnsi="Times New Roman" w:cs="Times New Roman CYR"/>
+          <w:b/>
+          <w:bCs/>
+          <w:sz w:val="28"/>
+          <w:szCs w:val="28"/>
+        </w:rPr>
+        <w:t>22</w:t>
       </w:r>
     </w:p>
     <w:p>
@@ -701,7 +711,21 @@
         <w:rPr>
           <w:lang w:val="en-US"/>
         </w:rPr>
-        <w:t>020A:0746  E8 70 00</w:t>
+        <w:t>020A:</w:t>
+      </w:r>
+      <w:proofErr w:type="gramStart"/>
+      <w:r>
+        <w:rPr>
+          <w:lang w:val="en-US"/>
+        </w:rPr>
+        <w:t>0746  E</w:t>
+      </w:r>
+      <w:proofErr w:type="gramEnd"/>
+      <w:r>
+        <w:rPr>
+          <w:lang w:val="en-US"/>
+        </w:rPr>
+        <w:t>8 70 00</w:t>
       </w:r>
       <w:r>
         <w:rPr>
@@ -823,11 +847,19 @@
           <w:lang w:val="en-US"/>
         </w:rPr>
       </w:pPr>
-      <w:r>
-        <w:rPr>
-          <w:lang w:val="en-US"/>
-        </w:rPr>
-        <w:t>020A:074A  1E</w:t>
+      <w:proofErr w:type="gramStart"/>
+      <w:r>
+        <w:rPr>
+          <w:lang w:val="en-US"/>
+        </w:rPr>
+        <w:t>020A:074A  1</w:t>
+      </w:r>
+      <w:proofErr w:type="gramEnd"/>
+      <w:r>
+        <w:rPr>
+          <w:lang w:val="en-US"/>
+        </w:rPr>
+        <w:t>E</w:t>
       </w:r>
       <w:r>
         <w:rPr>
@@ -862,12 +894,14 @@
           <w:lang w:val="en-US"/>
         </w:rPr>
       </w:pPr>
+      <w:proofErr w:type="gramStart"/>
       <w:r>
         <w:rPr>
           <w:lang w:val="en-US"/>
         </w:rPr>
         <w:t>020A:074B  50</w:t>
       </w:r>
+      <w:proofErr w:type="gramEnd"/>
       <w:r>
         <w:rPr>
           <w:lang w:val="en-US"/>
@@ -901,12 +935,14 @@
           <w:lang w:val="en-US"/>
         </w:rPr>
       </w:pPr>
+      <w:proofErr w:type="gramStart"/>
       <w:r>
         <w:rPr>
           <w:lang w:val="en-US"/>
         </w:rPr>
         <w:t>020A:074C  52</w:t>
       </w:r>
+      <w:proofErr w:type="gramEnd"/>
       <w:r>
         <w:rPr>
           <w:lang w:val="en-US"/>
@@ -1036,7 +1072,21 @@
         <w:rPr>
           <w:lang w:val="en-US"/>
         </w:rPr>
-        <w:t>020A:0750  8E D8</w:t>
+        <w:t>020A:</w:t>
+      </w:r>
+      <w:proofErr w:type="gramStart"/>
+      <w:r>
+        <w:rPr>
+          <w:lang w:val="en-US"/>
+        </w:rPr>
+        <w:t>0750  8</w:t>
+      </w:r>
+      <w:proofErr w:type="gramEnd"/>
+      <w:r>
+        <w:rPr>
+          <w:lang w:val="en-US"/>
+        </w:rPr>
+        <w:t>E D8</w:t>
       </w:r>
       <w:r>
         <w:rPr>
@@ -1082,7 +1132,21 @@
         <w:rPr>
           <w:lang w:val="en-US"/>
         </w:rPr>
-        <w:t>020A:0752  33 C0</w:t>
+        <w:t>020A:</w:t>
+      </w:r>
+      <w:proofErr w:type="gramStart"/>
+      <w:r>
+        <w:rPr>
+          <w:lang w:val="en-US"/>
+        </w:rPr>
+        <w:t>0752  33</w:t>
+      </w:r>
+      <w:proofErr w:type="gramEnd"/>
+      <w:r>
+        <w:rPr>
+          <w:lang w:val="en-US"/>
+        </w:rPr>
+        <w:t xml:space="preserve"> C0</w:t>
       </w:r>
       <w:r>
         <w:rPr>
@@ -1154,7 +1218,21 @@
         <w:rPr>
           <w:lang w:val="en-US"/>
         </w:rPr>
-        <w:t>020A:0754  8E C0</w:t>
+        <w:t>020A:</w:t>
+      </w:r>
+      <w:proofErr w:type="gramStart"/>
+      <w:r>
+        <w:rPr>
+          <w:lang w:val="en-US"/>
+        </w:rPr>
+        <w:t>0754  8</w:t>
+      </w:r>
+      <w:proofErr w:type="gramEnd"/>
+      <w:r>
+        <w:rPr>
+          <w:lang w:val="en-US"/>
+        </w:rPr>
+        <w:t>E C0</w:t>
       </w:r>
       <w:r>
         <w:rPr>
@@ -1241,7 +1319,21 @@
         <w:rPr>
           <w:lang w:val="en-US"/>
         </w:rPr>
-        <w:t>020A:0756  FF 06 006C</w:t>
+        <w:t>020A:</w:t>
+      </w:r>
+      <w:proofErr w:type="gramStart"/>
+      <w:r>
+        <w:rPr>
+          <w:lang w:val="en-US"/>
+        </w:rPr>
+        <w:t>0756  FF</w:t>
+      </w:r>
+      <w:proofErr w:type="gramEnd"/>
+      <w:r>
+        <w:rPr>
+          <w:lang w:val="en-US"/>
+        </w:rPr>
+        <w:t xml:space="preserve"> 06 006C</w:t>
       </w:r>
       <w:r>
         <w:rPr>
@@ -1304,11 +1396,19 @@
           <w:lang w:val="en-US"/>
         </w:rPr>
       </w:pPr>
-      <w:r>
-        <w:rPr>
-          <w:lang w:val="en-US"/>
-        </w:rPr>
-        <w:t>020A:075A  75 04</w:t>
+      <w:proofErr w:type="gramStart"/>
+      <w:r>
+        <w:rPr>
+          <w:lang w:val="en-US"/>
+        </w:rPr>
+        <w:t>020A:075A  75</w:t>
+      </w:r>
+      <w:proofErr w:type="gramEnd"/>
+      <w:r>
+        <w:rPr>
+          <w:lang w:val="en-US"/>
+        </w:rPr>
+        <w:t xml:space="preserve"> 04</w:t>
       </w:r>
       <w:r>
         <w:rPr>
@@ -1369,11 +1469,19 @@
           <w:lang w:val="en-US"/>
         </w:rPr>
       </w:pPr>
-      <w:r>
-        <w:rPr>
-          <w:lang w:val="en-US"/>
-        </w:rPr>
-        <w:t>020A:075C  FF 06 006E</w:t>
+      <w:proofErr w:type="gramStart"/>
+      <w:r>
+        <w:rPr>
+          <w:lang w:val="en-US"/>
+        </w:rPr>
+        <w:t>020A:075C  FF</w:t>
+      </w:r>
+      <w:proofErr w:type="gramEnd"/>
+      <w:r>
+        <w:rPr>
+          <w:lang w:val="en-US"/>
+        </w:rPr>
+        <w:t xml:space="preserve"> 06 006E</w:t>
       </w:r>
       <w:r>
         <w:rPr>
@@ -1498,7 +1606,21 @@
         <w:rPr>
           <w:lang w:val="en-US"/>
         </w:rPr>
-        <w:t>020A:0760  83 3E 006E 18</w:t>
+        <w:t>020A:</w:t>
+      </w:r>
+      <w:proofErr w:type="gramStart"/>
+      <w:r>
+        <w:rPr>
+          <w:lang w:val="en-US"/>
+        </w:rPr>
+        <w:t>0760  83</w:t>
+      </w:r>
+      <w:proofErr w:type="gramEnd"/>
+      <w:r>
+        <w:rPr>
+          <w:lang w:val="en-US"/>
+        </w:rPr>
+        <w:t xml:space="preserve"> 3E 006E 18</w:t>
       </w:r>
       <w:r>
         <w:rPr>
@@ -1553,7 +1675,21 @@
         <w:rPr>
           <w:lang w:val="en-US"/>
         </w:rPr>
-        <w:t>020A:0765  75 15</w:t>
+        <w:t>020A:</w:t>
+      </w:r>
+      <w:proofErr w:type="gramStart"/>
+      <w:r>
+        <w:rPr>
+          <w:lang w:val="en-US"/>
+        </w:rPr>
+        <w:t>0765  75</w:t>
+      </w:r>
+      <w:proofErr w:type="gramEnd"/>
+      <w:r>
+        <w:rPr>
+          <w:lang w:val="en-US"/>
+        </w:rPr>
+        <w:t xml:space="preserve"> 15</w:t>
       </w:r>
       <w:r>
         <w:rPr>
@@ -1618,7 +1754,21 @@
         <w:rPr>
           <w:lang w:val="en-US"/>
         </w:rPr>
-        <w:t>020A:0767  81 3E 006C 00B0</w:t>
+        <w:t>020A:</w:t>
+      </w:r>
+      <w:proofErr w:type="gramStart"/>
+      <w:r>
+        <w:rPr>
+          <w:lang w:val="en-US"/>
+        </w:rPr>
+        <w:t>0767  81</w:t>
+      </w:r>
+      <w:proofErr w:type="gramEnd"/>
+      <w:r>
+        <w:rPr>
+          <w:lang w:val="en-US"/>
+        </w:rPr>
+        <w:t xml:space="preserve"> 3E 006C 00B0</w:t>
       </w:r>
       <w:r>
         <w:rPr>
@@ -1669,11 +1819,19 @@
           <w:lang w:val="en-US"/>
         </w:rPr>
       </w:pPr>
-      <w:r>
-        <w:rPr>
-          <w:lang w:val="en-US"/>
-        </w:rPr>
-        <w:t>020A:076D  75 0D</w:t>
+      <w:proofErr w:type="gramStart"/>
+      <w:r>
+        <w:rPr>
+          <w:lang w:val="en-US"/>
+        </w:rPr>
+        <w:t>020A:076D  75</w:t>
+      </w:r>
+      <w:proofErr w:type="gramEnd"/>
+      <w:r>
+        <w:rPr>
+          <w:lang w:val="en-US"/>
+        </w:rPr>
+        <w:t xml:space="preserve"> 0D</w:t>
       </w:r>
       <w:r>
         <w:rPr>
@@ -1751,11 +1909,19 @@
           <w:lang w:val="en-US"/>
         </w:rPr>
       </w:pPr>
-      <w:r>
-        <w:rPr>
-          <w:lang w:val="en-US"/>
-        </w:rPr>
-        <w:t>020A:076F  A3 006E</w:t>
+      <w:proofErr w:type="gramStart"/>
+      <w:r>
+        <w:rPr>
+          <w:lang w:val="en-US"/>
+        </w:rPr>
+        <w:t>020A:076F  A</w:t>
+      </w:r>
+      <w:proofErr w:type="gramEnd"/>
+      <w:r>
+        <w:rPr>
+          <w:lang w:val="en-US"/>
+        </w:rPr>
+        <w:t>3 006E</w:t>
       </w:r>
       <w:r>
         <w:rPr>
@@ -1809,7 +1975,21 @@
         <w:rPr>
           <w:lang w:val="en-US"/>
         </w:rPr>
-        <w:t>020A:0772  A3 006C</w:t>
+        <w:t>020A:</w:t>
+      </w:r>
+      <w:proofErr w:type="gramStart"/>
+      <w:r>
+        <w:rPr>
+          <w:lang w:val="en-US"/>
+        </w:rPr>
+        <w:t>0772  A</w:t>
+      </w:r>
+      <w:proofErr w:type="gramEnd"/>
+      <w:r>
+        <w:rPr>
+          <w:lang w:val="en-US"/>
+        </w:rPr>
+        <w:t>3 006C</w:t>
       </w:r>
       <w:r>
         <w:rPr>
@@ -1881,7 +2061,21 @@
         <w:rPr>
           <w:lang w:val="en-US"/>
         </w:rPr>
-        <w:t>020A:0775  C6 06 0070 01</w:t>
+        <w:t>020A:</w:t>
+      </w:r>
+      <w:proofErr w:type="gramStart"/>
+      <w:r>
+        <w:rPr>
+          <w:lang w:val="en-US"/>
+        </w:rPr>
+        <w:t>0775  C</w:t>
+      </w:r>
+      <w:proofErr w:type="gramEnd"/>
+      <w:r>
+        <w:rPr>
+          <w:lang w:val="en-US"/>
+        </w:rPr>
+        <w:t>6 06 0070 01</w:t>
       </w:r>
       <w:r>
         <w:rPr>
@@ -1925,11 +2119,19 @@
           <w:lang w:val="en-US"/>
         </w:rPr>
       </w:pPr>
-      <w:r>
-        <w:rPr>
-          <w:lang w:val="en-US"/>
-        </w:rPr>
-        <w:t>020A:077A  0C 08</w:t>
+      <w:proofErr w:type="gramStart"/>
+      <w:r>
+        <w:rPr>
+          <w:lang w:val="en-US"/>
+        </w:rPr>
+        <w:t>020A:077A  0</w:t>
+      </w:r>
+      <w:proofErr w:type="gramEnd"/>
+      <w:r>
+        <w:rPr>
+          <w:lang w:val="en-US"/>
+        </w:rPr>
+        <w:t>C 08</w:t>
       </w:r>
       <w:r>
         <w:rPr>
@@ -2020,12 +2222,14 @@
           <w:lang w:val="en-US"/>
         </w:rPr>
       </w:pPr>
+      <w:proofErr w:type="gramStart"/>
       <w:r>
         <w:rPr>
           <w:lang w:val="en-US"/>
         </w:rPr>
         <w:t>020A:077C  50</w:t>
       </w:r>
+      <w:proofErr w:type="gramEnd"/>
       <w:r>
         <w:rPr>
           <w:lang w:val="en-US"/>
@@ -2059,11 +2263,19 @@
           <w:lang w:val="en-US"/>
         </w:rPr>
       </w:pPr>
-      <w:r>
-        <w:rPr>
-          <w:lang w:val="en-US"/>
-        </w:rPr>
-        <w:t>020A:077D  FE 0E 0040</w:t>
+      <w:proofErr w:type="gramStart"/>
+      <w:r>
+        <w:rPr>
+          <w:lang w:val="en-US"/>
+        </w:rPr>
+        <w:t>020A:077D  FE</w:t>
+      </w:r>
+      <w:proofErr w:type="gramEnd"/>
+      <w:r>
+        <w:rPr>
+          <w:lang w:val="en-US"/>
+        </w:rPr>
+        <w:t xml:space="preserve"> 0E 0040</w:t>
       </w:r>
       <w:r>
         <w:rPr>
@@ -2224,7 +2436,21 @@
         <w:rPr>
           <w:lang w:val="en-US"/>
         </w:rPr>
-        <w:t>020A:0783  80 26 003F F0</w:t>
+        <w:t>020A:</w:t>
+      </w:r>
+      <w:proofErr w:type="gramStart"/>
+      <w:r>
+        <w:rPr>
+          <w:lang w:val="en-US"/>
+        </w:rPr>
+        <w:t>0783  80</w:t>
+      </w:r>
+      <w:proofErr w:type="gramEnd"/>
+      <w:r>
+        <w:rPr>
+          <w:lang w:val="en-US"/>
+        </w:rPr>
+        <w:t xml:space="preserve"> 26 003F F0</w:t>
       </w:r>
       <w:r>
         <w:rPr>
@@ -2272,7 +2498,21 @@
         <w:rPr>
           <w:lang w:val="en-US"/>
         </w:rPr>
-        <w:t>020A:0788  B0 0C</w:t>
+        <w:t>020A:</w:t>
+      </w:r>
+      <w:proofErr w:type="gramStart"/>
+      <w:r>
+        <w:rPr>
+          <w:lang w:val="en-US"/>
+        </w:rPr>
+        <w:t>0788  B</w:t>
+      </w:r>
+      <w:proofErr w:type="gramEnd"/>
+      <w:r>
+        <w:rPr>
+          <w:lang w:val="en-US"/>
+        </w:rPr>
+        <w:t>0 0C</w:t>
       </w:r>
       <w:r>
         <w:rPr>
@@ -2307,11 +2547,19 @@
           <w:lang w:val="en-US"/>
         </w:rPr>
       </w:pPr>
-      <w:r>
-        <w:rPr>
-          <w:lang w:val="en-US"/>
-        </w:rPr>
-        <w:t>020A:078A  BA 03F2</w:t>
+      <w:proofErr w:type="gramStart"/>
+      <w:r>
+        <w:rPr>
+          <w:lang w:val="en-US"/>
+        </w:rPr>
+        <w:t>020A:078A  BA</w:t>
+      </w:r>
+      <w:proofErr w:type="gramEnd"/>
+      <w:r>
+        <w:rPr>
+          <w:lang w:val="en-US"/>
+        </w:rPr>
+        <w:t xml:space="preserve"> 03F2</w:t>
       </w:r>
       <w:r>
         <w:rPr>
@@ -2355,12 +2603,14 @@
           <w:lang w:val="en-US"/>
         </w:rPr>
       </w:pPr>
+      <w:proofErr w:type="gramStart"/>
       <w:r>
         <w:rPr>
           <w:lang w:val="en-US"/>
         </w:rPr>
         <w:t>020A:078D  EE</w:t>
       </w:r>
+      <w:proofErr w:type="gramEnd"/>
       <w:r>
         <w:rPr>
           <w:lang w:val="en-US"/>
@@ -2481,12 +2731,14 @@
           <w:lang w:val="en-US"/>
         </w:rPr>
       </w:pPr>
+      <w:proofErr w:type="gramStart"/>
       <w:r>
         <w:rPr>
           <w:lang w:val="en-US"/>
         </w:rPr>
         <w:t>020A:078E  58</w:t>
       </w:r>
+      <w:proofErr w:type="gramEnd"/>
       <w:r>
         <w:rPr>
           <w:lang w:val="en-US"/>
@@ -2520,11 +2772,19 @@
           <w:lang w:val="en-US"/>
         </w:rPr>
       </w:pPr>
-      <w:r>
-        <w:rPr>
-          <w:lang w:val="en-US"/>
-        </w:rPr>
-        <w:t>020A:078F  F7 06 0314 0004</w:t>
+      <w:proofErr w:type="gramStart"/>
+      <w:r>
+        <w:rPr>
+          <w:lang w:val="en-US"/>
+        </w:rPr>
+        <w:t>020A:078F  F</w:t>
+      </w:r>
+      <w:proofErr w:type="gramEnd"/>
+      <w:r>
+        <w:rPr>
+          <w:lang w:val="en-US"/>
+        </w:rPr>
+        <w:t>7 06 0314 0004</w:t>
       </w:r>
       <w:r>
         <w:rPr>
@@ -2572,7 +2832,21 @@
         <w:rPr>
           <w:lang w:val="en-US"/>
         </w:rPr>
-        <w:t>020A:0795  75 0C</w:t>
+        <w:t>020A:</w:t>
+      </w:r>
+      <w:proofErr w:type="gramStart"/>
+      <w:r>
+        <w:rPr>
+          <w:lang w:val="en-US"/>
+        </w:rPr>
+        <w:t>0795  75</w:t>
+      </w:r>
+      <w:proofErr w:type="gramEnd"/>
+      <w:r>
+        <w:rPr>
+          <w:lang w:val="en-US"/>
+        </w:rPr>
+        <w:t xml:space="preserve"> 0C</w:t>
       </w:r>
       <w:r>
         <w:rPr>
@@ -2637,7 +2911,21 @@
         <w:rPr>
           <w:lang w:val="en-US"/>
         </w:rPr>
-        <w:t>020A:0797  9F</w:t>
+        <w:t>020A:</w:t>
+      </w:r>
+      <w:proofErr w:type="gramStart"/>
+      <w:r>
+        <w:rPr>
+          <w:lang w:val="en-US"/>
+        </w:rPr>
+        <w:t>0797  9</w:t>
+      </w:r>
+      <w:proofErr w:type="gramEnd"/>
+      <w:r>
+        <w:rPr>
+          <w:lang w:val="en-US"/>
+        </w:rPr>
+        <w:t>F</w:t>
       </w:r>
       <w:r>
         <w:rPr>
@@ -2702,7 +2990,21 @@
           <w:lang w:val="en-US"/>
         </w:rPr>
         <w:lastRenderedPageBreak/>
-        <w:t>020A:0798  86 E0</w:t>
+        <w:t>020A:</w:t>
+      </w:r>
+      <w:proofErr w:type="gramStart"/>
+      <w:r>
+        <w:rPr>
+          <w:lang w:val="en-US"/>
+        </w:rPr>
+        <w:t>0798  86</w:t>
+      </w:r>
+      <w:proofErr w:type="gramEnd"/>
+      <w:r>
+        <w:rPr>
+          <w:lang w:val="en-US"/>
+        </w:rPr>
+        <w:t xml:space="preserve"> E0</w:t>
       </w:r>
       <w:r>
         <w:rPr>
@@ -2751,12 +3053,14 @@
           <w:lang w:val="en-US"/>
         </w:rPr>
       </w:pPr>
+      <w:proofErr w:type="gramStart"/>
       <w:r>
         <w:rPr>
           <w:lang w:val="en-US"/>
         </w:rPr>
         <w:t>020A:079A  50</w:t>
       </w:r>
+      <w:proofErr w:type="gramEnd"/>
       <w:r>
         <w:rPr>
           <w:lang w:val="en-US"/>
@@ -2837,11 +3141,19 @@
           <w:lang w:val="en-US"/>
         </w:rPr>
       </w:pPr>
-      <w:r>
-        <w:rPr>
-          <w:lang w:val="en-US"/>
-        </w:rPr>
-        <w:t>020A:079B  26: FF 1E 0070</w:t>
+      <w:proofErr w:type="gramStart"/>
+      <w:r>
+        <w:rPr>
+          <w:lang w:val="en-US"/>
+        </w:rPr>
+        <w:t>020A:079B  26</w:t>
+      </w:r>
+      <w:proofErr w:type="gramEnd"/>
+      <w:r>
+        <w:rPr>
+          <w:lang w:val="en-US"/>
+        </w:rPr>
+        <w:t>: FF 1E 0070</w:t>
       </w:r>
       <w:r>
         <w:rPr>
@@ -2898,11 +3210,19 @@
           <w:lang w:val="en-US"/>
         </w:rPr>
       </w:pPr>
-      <w:r>
-        <w:rPr>
-          <w:lang w:val="en-US"/>
-        </w:rPr>
-        <w:t>020A:07A0  EB 03</w:t>
+      <w:proofErr w:type="gramStart"/>
+      <w:r>
+        <w:rPr>
+          <w:lang w:val="en-US"/>
+        </w:rPr>
+        <w:t>020A:07A0  EB</w:t>
+      </w:r>
+      <w:proofErr w:type="gramEnd"/>
+      <w:r>
+        <w:rPr>
+          <w:lang w:val="en-US"/>
+        </w:rPr>
+        <w:t xml:space="preserve"> 03</w:t>
       </w:r>
       <w:r>
         <w:rPr>
@@ -2956,12 +3276,14 @@
           <w:lang w:val="en-US"/>
         </w:rPr>
       </w:pPr>
+      <w:proofErr w:type="gramStart"/>
       <w:r>
         <w:rPr>
           <w:lang w:val="en-US"/>
         </w:rPr>
         <w:t>020A:07A2  90</w:t>
       </w:r>
+      <w:proofErr w:type="gramEnd"/>
       <w:r>
         <w:rPr>
           <w:lang w:val="en-US"/>
@@ -3067,11 +3389,19 @@
           <w:lang w:val="en-US"/>
         </w:rPr>
       </w:pPr>
-      <w:r>
-        <w:rPr>
-          <w:lang w:val="en-US"/>
-        </w:rPr>
-        <w:t>020A:07A3  CD 1C</w:t>
+      <w:proofErr w:type="gramStart"/>
+      <w:r>
+        <w:rPr>
+          <w:lang w:val="en-US"/>
+        </w:rPr>
+        <w:t>020A:07A3  CD</w:t>
+      </w:r>
+      <w:proofErr w:type="gramEnd"/>
+      <w:r>
+        <w:rPr>
+          <w:lang w:val="en-US"/>
+        </w:rPr>
+        <w:t xml:space="preserve"> 1C</w:t>
       </w:r>
       <w:r>
         <w:rPr>
@@ -3217,11 +3547,19 @@
           <w:lang w:val="en-US"/>
         </w:rPr>
       </w:pPr>
-      <w:r>
-        <w:rPr>
-          <w:lang w:val="en-US"/>
-        </w:rPr>
-        <w:t>020A:07A5  E8 0011</w:t>
+      <w:proofErr w:type="gramStart"/>
+      <w:r>
+        <w:rPr>
+          <w:lang w:val="en-US"/>
+        </w:rPr>
+        <w:t>020A:07A5  E</w:t>
+      </w:r>
+      <w:proofErr w:type="gramEnd"/>
+      <w:r>
+        <w:rPr>
+          <w:lang w:val="en-US"/>
+        </w:rPr>
+        <w:t>8 0011</w:t>
       </w:r>
       <w:r>
         <w:rPr>
@@ -3263,11 +3601,19 @@
           <w:lang w:val="en-US"/>
         </w:rPr>
       </w:pPr>
-      <w:r>
-        <w:rPr>
-          <w:lang w:val="en-US"/>
-        </w:rPr>
-        <w:t>020A:07A8  B0 20</w:t>
+      <w:proofErr w:type="gramStart"/>
+      <w:r>
+        <w:rPr>
+          <w:lang w:val="en-US"/>
+        </w:rPr>
+        <w:t>020A:07A8  B</w:t>
+      </w:r>
+      <w:proofErr w:type="gramEnd"/>
+      <w:r>
+        <w:rPr>
+          <w:lang w:val="en-US"/>
+        </w:rPr>
+        <w:t>0 20</w:t>
       </w:r>
       <w:r>
         <w:rPr>
@@ -3315,11 +3661,19 @@
           <w:lang w:val="en-US"/>
         </w:rPr>
       </w:pPr>
-      <w:r>
-        <w:rPr>
-          <w:lang w:val="en-US"/>
-        </w:rPr>
-        <w:t>020A:07AA  E6 20</w:t>
+      <w:proofErr w:type="gramStart"/>
+      <w:r>
+        <w:rPr>
+          <w:lang w:val="en-US"/>
+        </w:rPr>
+        <w:t>020A:07AA  E</w:t>
+      </w:r>
+      <w:proofErr w:type="gramEnd"/>
+      <w:r>
+        <w:rPr>
+          <w:lang w:val="en-US"/>
+        </w:rPr>
+        <w:t>6 20</w:t>
       </w:r>
       <w:r>
         <w:rPr>
@@ -3408,7 +3762,20 @@
           <w:lang w:val="en-US"/>
         </w:rPr>
         <w:tab/>
-        <w:t>;  al = 20h, end of interrupt</w:t>
+      </w:r>
+      <w:proofErr w:type="gramStart"/>
+      <w:r>
+        <w:rPr>
+          <w:lang w:val="en-US"/>
+        </w:rPr>
+        <w:t>;  al</w:t>
+      </w:r>
+      <w:proofErr w:type="gramEnd"/>
+      <w:r>
+        <w:rPr>
+          <w:lang w:val="en-US"/>
+        </w:rPr>
+        <w:t xml:space="preserve"> = 20h, end of interrupt</w:t>
       </w:r>
     </w:p>
     <w:p>
@@ -3688,6 +4055,7 @@
           <w:lang w:val="en-US"/>
         </w:rPr>
       </w:pPr>
+      <w:proofErr w:type="gramStart"/>
       <w:r>
         <w:rPr>
           <w:lang w:val="en-US"/>
@@ -3695,6 +4063,7 @@
         <w:lastRenderedPageBreak/>
         <w:t>020A:06AC  CF</w:t>
       </w:r>
+      <w:proofErr w:type="gramEnd"/>
       <w:r>
         <w:rPr>
           <w:lang w:val="en-US"/>
@@ -3805,11 +4174,19 @@
           <w:lang w:val="en-US"/>
         </w:rPr>
       </w:pPr>
-      <w:r>
-        <w:rPr>
-          <w:lang w:val="en-US"/>
-        </w:rPr>
-        <w:t>020A:07B9  1E</w:t>
+      <w:proofErr w:type="gramStart"/>
+      <w:r>
+        <w:rPr>
+          <w:lang w:val="en-US"/>
+        </w:rPr>
+        <w:t>020A:07B9  1</w:t>
+      </w:r>
+      <w:proofErr w:type="gramEnd"/>
+      <w:r>
+        <w:rPr>
+          <w:lang w:val="en-US"/>
+        </w:rPr>
+        <w:t>E</w:t>
       </w:r>
       <w:r>
         <w:rPr>
@@ -4000,6 +4377,7 @@
         <w:tab/>
       </w:r>
       <w:proofErr w:type="spellStart"/>
+      <w:proofErr w:type="gramStart"/>
       <w:r>
         <w:rPr>
           <w:lang w:val="en-US"/>
@@ -4007,6 +4385,7 @@
         <w:t>ds,ax</w:t>
       </w:r>
       <w:proofErr w:type="spellEnd"/>
+      <w:proofErr w:type="gramEnd"/>
     </w:p>
     <w:p>
       <w:pPr>
@@ -4047,11 +4426,19 @@
           <w:lang w:val="en-US"/>
         </w:rPr>
       </w:pPr>
-      <w:r>
-        <w:rPr>
-          <w:lang w:val="en-US"/>
-        </w:rPr>
-        <w:t>020A:07C0  9F</w:t>
+      <w:proofErr w:type="gramStart"/>
+      <w:r>
+        <w:rPr>
+          <w:lang w:val="en-US"/>
+        </w:rPr>
+        <w:t>020A:07C0  9</w:t>
+      </w:r>
+      <w:proofErr w:type="gramEnd"/>
+      <w:r>
+        <w:rPr>
+          <w:lang w:val="en-US"/>
+        </w:rPr>
+        <w:t>F</w:t>
       </w:r>
       <w:r>
         <w:rPr>
@@ -4126,11 +4513,19 @@
           <w:lang w:val="en-US"/>
         </w:rPr>
       </w:pPr>
-      <w:r>
-        <w:rPr>
-          <w:lang w:val="en-US"/>
-        </w:rPr>
-        <w:t>020A:07C1  F7 06 0314 2400</w:t>
+      <w:proofErr w:type="gramStart"/>
+      <w:r>
+        <w:rPr>
+          <w:lang w:val="en-US"/>
+        </w:rPr>
+        <w:t>020A:07C1  F</w:t>
+      </w:r>
+      <w:proofErr w:type="gramEnd"/>
+      <w:r>
+        <w:rPr>
+          <w:lang w:val="en-US"/>
+        </w:rPr>
+        <w:t>7 06 0314 2400</w:t>
       </w:r>
       <w:r>
         <w:rPr>
@@ -4174,11 +4569,19 @@
           <w:lang w:val="en-US"/>
         </w:rPr>
       </w:pPr>
-      <w:r>
-        <w:rPr>
-          <w:lang w:val="en-US"/>
-        </w:rPr>
-        <w:t>020A:07C7  75 0C</w:t>
+      <w:proofErr w:type="gramStart"/>
+      <w:r>
+        <w:rPr>
+          <w:lang w:val="en-US"/>
+        </w:rPr>
+        <w:t>020A:07C7  75</w:t>
+      </w:r>
+      <w:proofErr w:type="gramEnd"/>
+      <w:r>
+        <w:rPr>
+          <w:lang w:val="en-US"/>
+        </w:rPr>
+        <w:t xml:space="preserve"> 0C</w:t>
       </w:r>
       <w:r>
         <w:rPr>
@@ -4234,11 +4637,19 @@
           <w:lang w:val="en-US"/>
         </w:rPr>
       </w:pPr>
-      <w:r>
-        <w:rPr>
-          <w:lang w:val="en-US"/>
-        </w:rPr>
-        <w:t>020A:07C9  F0&gt; 81 26 0314 FDFF</w:t>
+      <w:proofErr w:type="gramStart"/>
+      <w:r>
+        <w:rPr>
+          <w:lang w:val="en-US"/>
+        </w:rPr>
+        <w:t>020A:07C9  F</w:t>
+      </w:r>
+      <w:proofErr w:type="gramEnd"/>
+      <w:r>
+        <w:rPr>
+          <w:lang w:val="en-US"/>
+        </w:rPr>
+        <w:t>0&gt; 81 26 0314 FDFF</w:t>
       </w:r>
       <w:r>
         <w:rPr>
@@ -4361,11 +4772,19 @@
           <w:lang w:val="en-US"/>
         </w:rPr>
       </w:pPr>
-      <w:r>
-        <w:rPr>
-          <w:lang w:val="en-US"/>
-        </w:rPr>
-        <w:t>020A:07D0  9E</w:t>
+      <w:proofErr w:type="gramStart"/>
+      <w:r>
+        <w:rPr>
+          <w:lang w:val="en-US"/>
+        </w:rPr>
+        <w:t>020A:07D0  9</w:t>
+      </w:r>
+      <w:proofErr w:type="gramEnd"/>
+      <w:r>
+        <w:rPr>
+          <w:lang w:val="en-US"/>
+        </w:rPr>
+        <w:t>E</w:t>
       </w:r>
       <w:r>
         <w:rPr>
@@ -4502,11 +4921,19 @@
           <w:lang w:val="en-US"/>
         </w:rPr>
       </w:pPr>
-      <w:r>
-        <w:rPr>
-          <w:lang w:val="en-US"/>
-        </w:rPr>
-        <w:t>020A:07D2  1F</w:t>
+      <w:proofErr w:type="gramStart"/>
+      <w:r>
+        <w:rPr>
+          <w:lang w:val="en-US"/>
+        </w:rPr>
+        <w:t>020A:07D2  1</w:t>
+      </w:r>
+      <w:proofErr w:type="gramEnd"/>
+      <w:r>
+        <w:rPr>
+          <w:lang w:val="en-US"/>
+        </w:rPr>
+        <w:t>F</w:t>
       </w:r>
       <w:r>
         <w:rPr>
@@ -4541,12 +4968,20 @@
           <w:lang w:val="en-US"/>
         </w:rPr>
       </w:pPr>
+      <w:proofErr w:type="gramStart"/>
       <w:r>
         <w:rPr>
           <w:lang w:val="en-US"/>
         </w:rPr>
         <w:lastRenderedPageBreak/>
-        <w:t>020A:07D3  EB 03</w:t>
+        <w:t>020A:07D3  EB</w:t>
+      </w:r>
+      <w:proofErr w:type="gramEnd"/>
+      <w:r>
+        <w:rPr>
+          <w:lang w:val="en-US"/>
+        </w:rPr>
+        <w:t xml:space="preserve"> 03</w:t>
       </w:r>
       <w:r>
         <w:rPr>
@@ -4654,12 +5089,14 @@
           <w:lang w:val="en-US"/>
         </w:rPr>
       </w:pPr>
+      <w:proofErr w:type="gramStart"/>
       <w:r>
         <w:rPr>
           <w:lang w:val="en-US"/>
         </w:rPr>
         <w:t>020A:07D5  FA</w:t>
       </w:r>
+      <w:proofErr w:type="gramEnd"/>
       <w:r>
         <w:rPr>
           <w:lang w:val="en-US"/>
@@ -4711,11 +5148,19 @@
           <w:lang w:val="en-US"/>
         </w:rPr>
       </w:pPr>
-      <w:r>
-        <w:rPr>
-          <w:lang w:val="en-US"/>
-        </w:rPr>
-        <w:t>020A:07D6  EB F8</w:t>
+      <w:proofErr w:type="gramStart"/>
+      <w:r>
+        <w:rPr>
+          <w:lang w:val="en-US"/>
+        </w:rPr>
+        <w:t>020A:07D6  EB</w:t>
+      </w:r>
+      <w:proofErr w:type="gramEnd"/>
+      <w:r>
+        <w:rPr>
+          <w:lang w:val="en-US"/>
+        </w:rPr>
+        <w:t xml:space="preserve"> F8</w:t>
       </w:r>
       <w:r>
         <w:rPr>
@@ -4796,11 +5241,19 @@
           <w:lang w:val="en-US"/>
         </w:rPr>
       </w:pPr>
-      <w:r>
-        <w:rPr>
-          <w:lang w:val="en-US"/>
-        </w:rPr>
-        <w:t>020A:07D8  C3</w:t>
+      <w:proofErr w:type="gramStart"/>
+      <w:r>
+        <w:rPr>
+          <w:lang w:val="en-US"/>
+        </w:rPr>
+        <w:t>020A:07D8  C</w:t>
+      </w:r>
+      <w:proofErr w:type="gramEnd"/>
+      <w:r>
+        <w:rPr>
+          <w:lang w:val="en-US"/>
+        </w:rPr>
+        <w:t>3</w:t>
       </w:r>
       <w:r>
         <w:rPr>
@@ -4836,9 +5289,264 @@
         </w:rPr>
       </w:pPr>
     </w:p>
+    <w:p>
+      <w:pPr>
+        <w:pStyle w:val="Heading1"/>
+        <w:rPr>
+          <w:lang w:val="en-US"/>
+        </w:rPr>
+      </w:pPr>
+      <w:r>
+        <w:lastRenderedPageBreak/>
+        <w:t xml:space="preserve">Схема алгоритма работы обработчика </w:t>
+      </w:r>
+      <w:r>
+        <w:rPr>
+          <w:lang w:val="en-US"/>
+        </w:rPr>
+        <w:t>Int</w:t>
+      </w:r>
+      <w:r>
+        <w:t xml:space="preserve"> 8</w:t>
+      </w:r>
+      <w:r>
+        <w:rPr>
+          <w:lang w:val="en-US"/>
+        </w:rPr>
+        <w:t>h</w:t>
+      </w:r>
+    </w:p>
+    <w:p>
+      <w:pPr>
+        <w:rPr>
+          <w:lang w:val="en-US"/>
+        </w:rPr>
+      </w:pPr>
+      <w:r>
+        <w:rPr>
+          <w:noProof/>
+          <w:lang w:val="en-US"/>
+        </w:rPr>
+        <w:drawing>
+          <wp:inline distT="0" distB="0" distL="0" distR="0" wp14:anchorId="497DA063" wp14:editId="1096E0FD">
+            <wp:extent cx="6153150" cy="7534275"/>
+            <wp:effectExtent l="0" t="0" r="0" b="9525"/>
+            <wp:docPr id="1" name="Picture 1"/>
+            <wp:cNvGraphicFramePr>
+              <a:graphicFrameLocks xmlns:a="http://schemas.openxmlformats.org/drawingml/2006/main" noChangeAspect="1"/>
+            </wp:cNvGraphicFramePr>
+            <a:graphic xmlns:a="http://schemas.openxmlformats.org/drawingml/2006/main">
+              <a:graphicData uri="http://schemas.openxmlformats.org/drawingml/2006/picture">
+                <pic:pic xmlns:pic="http://schemas.openxmlformats.org/drawingml/2006/picture">
+                  <pic:nvPicPr>
+                    <pic:cNvPr id="0" name="Picture 1"/>
+                    <pic:cNvPicPr>
+                      <a:picLocks noChangeAspect="1" noChangeArrowheads="1"/>
+                    </pic:cNvPicPr>
+                  </pic:nvPicPr>
+                  <pic:blipFill>
+                    <a:blip r:embed="rId6">
+                      <a:extLst>
+                        <a:ext uri="{28A0092B-C50C-407E-A947-70E740481C1C}">
+                          <a14:useLocalDpi xmlns:a14="http://schemas.microsoft.com/office/drawing/2010/main" val="0"/>
+                        </a:ext>
+                      </a:extLst>
+                    </a:blip>
+                    <a:srcRect/>
+                    <a:stretch>
+                      <a:fillRect/>
+                    </a:stretch>
+                  </pic:blipFill>
+                  <pic:spPr bwMode="auto">
+                    <a:xfrm>
+                      <a:off x="0" y="0"/>
+                      <a:ext cx="6153150" cy="7534275"/>
+                    </a:xfrm>
+                    <a:prstGeom prst="rect">
+                      <a:avLst/>
+                    </a:prstGeom>
+                    <a:noFill/>
+                    <a:ln>
+                      <a:noFill/>
+                    </a:ln>
+                  </pic:spPr>
+                </pic:pic>
+              </a:graphicData>
+            </a:graphic>
+          </wp:inline>
+        </w:drawing>
+      </w:r>
+    </w:p>
+    <w:p>
+      <w:pPr>
+        <w:suppressAutoHyphens w:val="0"/>
+        <w:autoSpaceDN/>
+        <w:spacing w:after="160" w:line="259" w:lineRule="auto"/>
+        <w:textAlignment w:val="auto"/>
+        <w:rPr>
+          <w:lang w:val="en-US"/>
+        </w:rPr>
+      </w:pPr>
+      <w:r>
+        <w:rPr>
+          <w:lang w:val="en-US"/>
+        </w:rPr>
+        <w:br w:type="page"/>
+      </w:r>
+    </w:p>
+    <w:p>
+      <w:pPr>
+        <w:rPr>
+          <w:lang w:val="en-US"/>
+        </w:rPr>
+      </w:pPr>
+      <w:r>
+        <w:rPr>
+          <w:noProof/>
+          <w:lang w:val="en-US"/>
+        </w:rPr>
+        <w:lastRenderedPageBreak/>
+        <w:drawing>
+          <wp:inline distT="0" distB="0" distL="0" distR="0" wp14:anchorId="624ABBFC" wp14:editId="1DE2D2D0">
+            <wp:extent cx="6153150" cy="7600950"/>
+            <wp:effectExtent l="0" t="0" r="0" b="0"/>
+            <wp:docPr id="2" name="Picture 2"/>
+            <wp:cNvGraphicFramePr>
+              <a:graphicFrameLocks xmlns:a="http://schemas.openxmlformats.org/drawingml/2006/main" noChangeAspect="1"/>
+            </wp:cNvGraphicFramePr>
+            <a:graphic xmlns:a="http://schemas.openxmlformats.org/drawingml/2006/main">
+              <a:graphicData uri="http://schemas.openxmlformats.org/drawingml/2006/picture">
+                <pic:pic xmlns:pic="http://schemas.openxmlformats.org/drawingml/2006/picture">
+                  <pic:nvPicPr>
+                    <pic:cNvPr id="0" name="Picture 2"/>
+                    <pic:cNvPicPr>
+                      <a:picLocks noChangeAspect="1" noChangeArrowheads="1"/>
+                    </pic:cNvPicPr>
+                  </pic:nvPicPr>
+                  <pic:blipFill>
+                    <a:blip r:embed="rId7">
+                      <a:extLst>
+                        <a:ext uri="{28A0092B-C50C-407E-A947-70E740481C1C}">
+                          <a14:useLocalDpi xmlns:a14="http://schemas.microsoft.com/office/drawing/2010/main" val="0"/>
+                        </a:ext>
+                      </a:extLst>
+                    </a:blip>
+                    <a:srcRect/>
+                    <a:stretch>
+                      <a:fillRect/>
+                    </a:stretch>
+                  </pic:blipFill>
+                  <pic:spPr bwMode="auto">
+                    <a:xfrm>
+                      <a:off x="0" y="0"/>
+                      <a:ext cx="6153150" cy="7600950"/>
+                    </a:xfrm>
+                    <a:prstGeom prst="rect">
+                      <a:avLst/>
+                    </a:prstGeom>
+                    <a:noFill/>
+                    <a:ln>
+                      <a:noFill/>
+                    </a:ln>
+                  </pic:spPr>
+                </pic:pic>
+              </a:graphicData>
+            </a:graphic>
+          </wp:inline>
+        </w:drawing>
+      </w:r>
+    </w:p>
+    <w:p>
+      <w:pPr>
+        <w:suppressAutoHyphens w:val="0"/>
+        <w:autoSpaceDN/>
+        <w:spacing w:after="160" w:line="259" w:lineRule="auto"/>
+        <w:textAlignment w:val="auto"/>
+        <w:rPr>
+          <w:lang w:val="en-US"/>
+        </w:rPr>
+      </w:pPr>
+      <w:r>
+        <w:rPr>
+          <w:lang w:val="en-US"/>
+        </w:rPr>
+        <w:br w:type="page"/>
+      </w:r>
+    </w:p>
+    <w:p>
+      <w:pPr>
+        <w:pStyle w:val="Heading1"/>
+      </w:pPr>
+      <w:r>
+        <w:lastRenderedPageBreak/>
+        <w:t xml:space="preserve">Схема алгоритма работы подпрограммы </w:t>
+      </w:r>
+      <w:r>
+        <w:rPr>
+          <w:lang w:val="en-US"/>
+        </w:rPr>
+        <w:t>sub</w:t>
+      </w:r>
+      <w:r>
+        <w:t>_1</w:t>
+      </w:r>
+      <w:r>
+        <w:rPr>
+          <w:noProof/>
+        </w:rPr>
+        <w:drawing>
+          <wp:inline distT="0" distB="0" distL="0" distR="0" wp14:anchorId="5D0542A8" wp14:editId="5E852F36">
+            <wp:extent cx="6153150" cy="5562600"/>
+            <wp:effectExtent l="0" t="0" r="0" b="0"/>
+            <wp:docPr id="3" name="Picture 3"/>
+            <wp:cNvGraphicFramePr>
+              <a:graphicFrameLocks xmlns:a="http://schemas.openxmlformats.org/drawingml/2006/main" noChangeAspect="1"/>
+            </wp:cNvGraphicFramePr>
+            <a:graphic xmlns:a="http://schemas.openxmlformats.org/drawingml/2006/main">
+              <a:graphicData uri="http://schemas.openxmlformats.org/drawingml/2006/picture">
+                <pic:pic xmlns:pic="http://schemas.openxmlformats.org/drawingml/2006/picture">
+                  <pic:nvPicPr>
+                    <pic:cNvPr id="0" name="Picture 3"/>
+                    <pic:cNvPicPr>
+                      <a:picLocks noChangeAspect="1" noChangeArrowheads="1"/>
+                    </pic:cNvPicPr>
+                  </pic:nvPicPr>
+                  <pic:blipFill>
+                    <a:blip r:embed="rId8">
+                      <a:extLst>
+                        <a:ext uri="{28A0092B-C50C-407E-A947-70E740481C1C}">
+                          <a14:useLocalDpi xmlns:a14="http://schemas.microsoft.com/office/drawing/2010/main" val="0"/>
+                        </a:ext>
+                      </a:extLst>
+                    </a:blip>
+                    <a:srcRect/>
+                    <a:stretch>
+                      <a:fillRect/>
+                    </a:stretch>
+                  </pic:blipFill>
+                  <pic:spPr bwMode="auto">
+                    <a:xfrm>
+                      <a:off x="0" y="0"/>
+                      <a:ext cx="6153150" cy="5562600"/>
+                    </a:xfrm>
+                    <a:prstGeom prst="rect">
+                      <a:avLst/>
+                    </a:prstGeom>
+                    <a:noFill/>
+                    <a:ln>
+                      <a:noFill/>
+                    </a:ln>
+                  </pic:spPr>
+                </pic:pic>
+              </a:graphicData>
+            </a:graphic>
+          </wp:inline>
+        </w:drawing>
+      </w:r>
+    </w:p>
     <w:sectPr>
-      <w:footerReference w:type="default" r:id="rId6"/>
-      <w:footerReference w:type="first" r:id="rId7"/>
+      <w:footerReference w:type="default" r:id="rId9"/>
+      <w:footerReference w:type="first" r:id="rId10"/>
       <w:pgSz w:w="12240" w:h="15840" w:code="1"/>
       <w:pgMar w:top="1138" w:right="850" w:bottom="1138" w:left="1699" w:header="720" w:footer="720" w:gutter="0"/>
       <w:cols w:space="720"/>

</xml_diff>